<commit_message>
Code for Blockchain Tutorial 3, and the Word tutorial document finished
</commit_message>
<xml_diff>
--- a/Tutorial Documents/TCS — Blockchain Tutorial 1.docx
+++ b/Tutorial Documents/TCS — Blockchain Tutorial 1.docx
@@ -8,15 +8,7 @@
         <w:jc w:val="left"/>
       </w:pPr>
       <w:r>
-        <w:t xml:space="preserve">TCS — </w:t>
-      </w:r>
-      <w:proofErr w:type="spellStart"/>
-      <w:r>
-        <w:t>Blockchain</w:t>
-      </w:r>
-      <w:proofErr w:type="spellEnd"/>
-      <w:r>
-        <w:t xml:space="preserve"> Tutorial 1</w:t>
+        <w:t>TCS — Blockchain Tutorial 1</w:t>
       </w:r>
     </w:p>
     <w:p>
@@ -25,13 +17,8 @@
         <w:jc w:val="left"/>
       </w:pPr>
       <w:r>
-        <w:t xml:space="preserve">Build a MVC Framework To Explore the Bitcoin </w:t>
-      </w:r>
-      <w:proofErr w:type="spellStart"/>
-      <w:r>
-        <w:t>Blockchain</w:t>
-      </w:r>
-      <w:proofErr w:type="spellEnd"/>
+        <w:t>Build a MVC Framework To Explore the Bitcoin Blockchain</w:t>
+      </w:r>
     </w:p>
     <w:p>
       <w:pPr>
@@ -116,21 +103,8 @@
       <w:r>
         <w:t xml:space="preserve">exploring </w:t>
       </w:r>
-      <w:proofErr w:type="spellStart"/>
-      <w:r>
-        <w:t>blockchain</w:t>
-      </w:r>
-      <w:proofErr w:type="spellEnd"/>
-      <w:r>
-        <w:t xml:space="preserve"> technologies largely in the context of the Bitcoin </w:t>
-      </w:r>
-      <w:proofErr w:type="spellStart"/>
-      <w:r>
-        <w:t>blockchain</w:t>
-      </w:r>
-      <w:proofErr w:type="spellEnd"/>
-      <w:r>
-        <w:t xml:space="preserve">.  </w:t>
+      <w:r>
+        <w:t xml:space="preserve">blockchain technologies largely in the context of the Bitcoin blockchain.  </w:t>
       </w:r>
       <w:r>
         <w:t>Initially we have 6 tutorials:</w:t>
@@ -145,19 +119,11 @@
         </w:numPr>
         <w:jc w:val="left"/>
       </w:pPr>
-      <w:proofErr w:type="spellStart"/>
       <w:r>
         <w:rPr>
           <w:b/>
         </w:rPr>
-        <w:t>Blockchain</w:t>
-      </w:r>
-      <w:proofErr w:type="spellEnd"/>
-      <w:r>
-        <w:rPr>
-          <w:b/>
-        </w:rPr>
-        <w:t xml:space="preserve"> Tutorial 1</w:t>
+        <w:t>Blockchain Tutorial 1</w:t>
       </w:r>
       <w:r>
         <w:t xml:space="preserve"> — This tutorial, </w:t>
@@ -194,13 +160,8 @@
       <w:r>
         <w:t xml:space="preserve">to implement our </w:t>
       </w:r>
-      <w:proofErr w:type="spellStart"/>
-      <w:r>
-        <w:t>blockchain</w:t>
-      </w:r>
-      <w:proofErr w:type="spellEnd"/>
-      <w:r>
-        <w:t xml:space="preserve"> exploration </w:t>
+      <w:r>
+        <w:t xml:space="preserve">blockchain exploration </w:t>
       </w:r>
       <w:r>
         <w:t>code as t</w:t>
@@ -221,33 +182,17 @@
         </w:numPr>
         <w:jc w:val="left"/>
       </w:pPr>
-      <w:proofErr w:type="spellStart"/>
       <w:r>
         <w:rPr>
           <w:b/>
         </w:rPr>
-        <w:t>Blockchain</w:t>
-      </w:r>
-      <w:proofErr w:type="spellEnd"/>
-      <w:r>
-        <w:rPr>
-          <w:b/>
-        </w:rPr>
-        <w:t xml:space="preserve"> Tutorial 2</w:t>
+        <w:t>Blockchain Tutorial 2</w:t>
       </w:r>
       <w:r>
         <w:t xml:space="preserve"> — </w:t>
       </w:r>
       <w:r>
-        <w:t xml:space="preserve">Next, we will examine the </w:t>
-      </w:r>
-      <w:proofErr w:type="spellStart"/>
-      <w:r>
-        <w:t>blockchain</w:t>
-      </w:r>
-      <w:proofErr w:type="spellEnd"/>
-      <w:r>
-        <w:t xml:space="preserve"> concept further </w:t>
+        <w:t xml:space="preserve">Next, we will examine the blockchain concept further </w:t>
       </w:r>
       <w:r>
         <w:t>by</w:t>
@@ -256,34 +201,8 @@
         <w:t xml:space="preserve"> building a sim</w:t>
       </w:r>
       <w:r>
-        <w:t xml:space="preserve">ple JavaScript based </w:t>
-      </w:r>
-      <w:proofErr w:type="spellStart"/>
-      <w:r>
-        <w:t>blockchain</w:t>
-      </w:r>
-      <w:proofErr w:type="spellEnd"/>
-      <w:r>
-        <w:t xml:space="preserve">. Although this will not be a real, fully functioning </w:t>
-      </w:r>
-      <w:proofErr w:type="spellStart"/>
-      <w:r>
-        <w:t>blockchain</w:t>
-      </w:r>
-      <w:proofErr w:type="spellEnd"/>
-      <w:r>
-        <w:t xml:space="preserve">, it will serve to illustrate the </w:t>
-      </w:r>
-      <w:proofErr w:type="spellStart"/>
-      <w:r>
-        <w:t>blockchain</w:t>
-      </w:r>
-      <w:proofErr w:type="spellEnd"/>
-      <w:r>
-        <w:t xml:space="preserve"> structure.</w:t>
-      </w:r>
-      <w:bookmarkStart w:id="0" w:name="_GoBack"/>
-      <w:bookmarkEnd w:id="0"/>
+        <w:t>ple JavaScript based blockchain. Although this will not be a real, fully functioning blockchain, it will serve to illustrate the blockchain structure.</w:t>
+      </w:r>
     </w:p>
     <w:p>
       <w:pPr>
@@ -294,19 +213,11 @@
         </w:numPr>
         <w:jc w:val="left"/>
       </w:pPr>
-      <w:proofErr w:type="spellStart"/>
       <w:r>
         <w:rPr>
           <w:b/>
         </w:rPr>
-        <w:t>Blockchain</w:t>
-      </w:r>
-      <w:proofErr w:type="spellEnd"/>
-      <w:r>
-        <w:rPr>
-          <w:b/>
-        </w:rPr>
-        <w:t xml:space="preserve"> Tutorial 3</w:t>
+        <w:t>Blockchain Tutorial 3</w:t>
       </w:r>
       <w:r>
         <w:t xml:space="preserve"> — </w:t>
@@ -315,15 +226,7 @@
         <w:t>We will follow this by investigating</w:t>
       </w:r>
       <w:r>
-        <w:t xml:space="preserve"> bitcoin APIs to explore some Bitcoin currency exchanges.  A natural consequence of this would be to build a Bitcoin to fiat money, e.g. USD, £, etc. converter application. We won’t have time for this at the moment, however you are welcome to look at last year’s task where we actually build a </w:t>
-      </w:r>
-      <w:proofErr w:type="spellStart"/>
-      <w:r>
-        <w:t>blockchain</w:t>
-      </w:r>
-      <w:proofErr w:type="spellEnd"/>
-      <w:r>
-        <w:t xml:space="preserve"> currency convertor, </w:t>
+        <w:t xml:space="preserve"> bitcoin APIs to explore some Bitcoin currency exchanges.  A natural consequence of this would be to build a Bitcoin to fiat money, e.g. USD, £, etc. converter application. We won’t have time for this at the moment, however you are welcome to look at last year’s task where we actually build a blockchain currency convertor, </w:t>
       </w:r>
       <w:r>
         <w:rPr>
@@ -344,30 +247,14 @@
         </w:numPr>
         <w:jc w:val="left"/>
       </w:pPr>
-      <w:proofErr w:type="spellStart"/>
       <w:r>
         <w:rPr>
           <w:b/>
         </w:rPr>
-        <w:t>Blockchain</w:t>
-      </w:r>
-      <w:proofErr w:type="spellEnd"/>
-      <w:r>
-        <w:rPr>
-          <w:b/>
-        </w:rPr>
-        <w:t xml:space="preserve"> Tutorial 4</w:t>
-      </w:r>
-      <w:r>
-        <w:t xml:space="preserve"> — Next, we will explore the Bitcoin </w:t>
-      </w:r>
-      <w:proofErr w:type="spellStart"/>
-      <w:r>
-        <w:t>blockchain</w:t>
-      </w:r>
-      <w:proofErr w:type="spellEnd"/>
-      <w:r>
-        <w:t xml:space="preserve"> through a set of API endpoints </w:t>
+        <w:t>Blockchain Tutorial 4</w:t>
+      </w:r>
+      <w:r>
+        <w:t xml:space="preserve"> — Next, we will explore the Bitcoin blockchain through a set of API endpoints </w:t>
       </w:r>
       <w:proofErr w:type="spellStart"/>
       <w:r>
@@ -387,37 +274,24 @@
         </w:numPr>
         <w:jc w:val="left"/>
       </w:pPr>
-      <w:proofErr w:type="spellStart"/>
       <w:r>
         <w:rPr>
           <w:b/>
         </w:rPr>
-        <w:t>Blockchain</w:t>
-      </w:r>
-      <w:proofErr w:type="spellEnd"/>
+        <w:t xml:space="preserve">Blockchain Tutorial </w:t>
+      </w:r>
       <w:r>
         <w:rPr>
           <w:b/>
         </w:rPr>
-        <w:t xml:space="preserve"> Tutorial </w:t>
-      </w:r>
-      <w:r>
-        <w:rPr>
-          <w:b/>
-        </w:rPr>
         <w:t>5</w:t>
       </w:r>
       <w:r>
         <w:t xml:space="preserve"> — We follow on by exploring the </w:t>
       </w:r>
       <w:r>
-        <w:t xml:space="preserve">bitcoin </w:t>
-      </w:r>
-      <w:proofErr w:type="spellStart"/>
-      <w:r>
-        <w:t>blockchain</w:t>
-      </w:r>
-      <w:proofErr w:type="spellEnd"/>
+        <w:t>bitcoin blockchain</w:t>
+      </w:r>
       <w:r>
         <w:t xml:space="preserve"> with the blockchain.info </w:t>
       </w:r>
@@ -442,39 +316,23 @@
         </w:numPr>
         <w:jc w:val="left"/>
       </w:pPr>
-      <w:proofErr w:type="spellStart"/>
       <w:r>
         <w:rPr>
           <w:b/>
         </w:rPr>
-        <w:t>Blockchain</w:t>
-      </w:r>
-      <w:proofErr w:type="spellEnd"/>
+        <w:t xml:space="preserve">Blockchain Tutorial </w:t>
+      </w:r>
       <w:r>
         <w:rPr>
           <w:b/>
         </w:rPr>
-        <w:t xml:space="preserve"> Tutorial </w:t>
-      </w:r>
-      <w:r>
-        <w:rPr>
-          <w:b/>
-        </w:rPr>
         <w:t>6</w:t>
       </w:r>
       <w:r>
         <w:t xml:space="preserve"> — </w:t>
       </w:r>
       <w:r>
-        <w:t xml:space="preserve">Finally, we will build a bitcoin </w:t>
-      </w:r>
-      <w:proofErr w:type="spellStart"/>
-      <w:r>
-        <w:t>blockchain</w:t>
-      </w:r>
-      <w:proofErr w:type="spellEnd"/>
-      <w:r>
-        <w:t xml:space="preserve"> explorer</w:t>
+        <w:t>Finally, we will build a bitcoin blockchain explorer</w:t>
       </w:r>
       <w:r>
         <w:t xml:space="preserve"> using the </w:t>
@@ -533,15 +391,7 @@
         <w:t xml:space="preserve">We could, of course, omit the MVC framework </w:t>
       </w:r>
       <w:r>
-        <w:t xml:space="preserve">in the </w:t>
-      </w:r>
-      <w:proofErr w:type="spellStart"/>
-      <w:r>
-        <w:t>Blockchain</w:t>
-      </w:r>
-      <w:proofErr w:type="spellEnd"/>
-      <w:r>
-        <w:t xml:space="preserve"> Tutorial 1 </w:t>
+        <w:t xml:space="preserve">in the Blockchain Tutorial 1 </w:t>
       </w:r>
       <w:r>
         <w:t xml:space="preserve">and get straight to the point of using the APIs and </w:t>
@@ -580,15 +430,7 @@
         <w:t>we need to select fro</w:t>
       </w:r>
       <w:r>
-        <w:t xml:space="preserve">m different backend bitcoin </w:t>
-      </w:r>
-      <w:proofErr w:type="spellStart"/>
-      <w:r>
-        <w:t>blockchain</w:t>
-      </w:r>
-      <w:proofErr w:type="spellEnd"/>
-      <w:r>
-        <w:t xml:space="preserve"> data sources. However, no harm in taking a quick look now. For example, we can look at </w:t>
+        <w:t xml:space="preserve">m different backend bitcoin blockchain data sources. However, no harm in taking a quick look now. For example, we can look at </w:t>
       </w:r>
       <w:r>
         <w:t xml:space="preserve">bitcoin digital currency exchanges using </w:t>
@@ -920,7 +762,7 @@
       <w:pPr>
         <w:pStyle w:val="Caption"/>
       </w:pPr>
-      <w:bookmarkStart w:id="1" w:name="_Ref499020852"/>
+      <w:bookmarkStart w:id="0" w:name="_Ref499020852"/>
       <w:r>
         <w:t xml:space="preserve">Figure </w:t>
       </w:r>
@@ -942,7 +784,7 @@
       <w:r>
         <w:fldChar w:fldCharType="end"/>
       </w:r>
-      <w:bookmarkEnd w:id="1"/>
+      <w:bookmarkEnd w:id="0"/>
       <w:r>
         <w:t xml:space="preserve">: A piece of PHP code to access </w:t>
       </w:r>
@@ -1200,7 +1042,7 @@
       <w:pPr>
         <w:pStyle w:val="Caption"/>
       </w:pPr>
-      <w:bookmarkStart w:id="2" w:name="_Ref499020913"/>
+      <w:bookmarkStart w:id="1" w:name="_Ref499020913"/>
       <w:r>
         <w:t xml:space="preserve">Figure </w:t>
       </w:r>
@@ -1222,7 +1064,7 @@
       <w:r>
         <w:fldChar w:fldCharType="end"/>
       </w:r>
-      <w:bookmarkEnd w:id="2"/>
+      <w:bookmarkEnd w:id="1"/>
       <w:r>
         <w:t xml:space="preserve">: JSON response to the </w:t>
       </w:r>
@@ -1272,15 +1114,7 @@
         <w:t>tutorial</w:t>
       </w:r>
       <w:r>
-        <w:t xml:space="preserve"> (</w:t>
-      </w:r>
-      <w:proofErr w:type="spellStart"/>
-      <w:r>
-        <w:t>Blockchain</w:t>
-      </w:r>
-      <w:proofErr w:type="spellEnd"/>
-      <w:r>
-        <w:t xml:space="preserve"> Tutorial </w:t>
+        <w:t xml:space="preserve"> (Blockchain Tutorial </w:t>
       </w:r>
       <w:r>
         <w:t>3</w:t>
@@ -1397,30 +1231,14 @@
         <w:t>building</w:t>
       </w:r>
       <w:r>
-        <w:t xml:space="preserve"> a simple </w:t>
-      </w:r>
-      <w:proofErr w:type="spellStart"/>
-      <w:r>
-        <w:t>blockchain</w:t>
-      </w:r>
-      <w:proofErr w:type="spellEnd"/>
-      <w:r>
-        <w:t xml:space="preserve"> explorer using the </w:t>
+        <w:t xml:space="preserve"> a simple blockchain explorer using the </w:t>
+      </w:r>
+      <w:r>
+        <w:t xml:space="preserve">bitcoin blockchain as our source for the </w:t>
       </w:r>
       <w:r>
         <w:t xml:space="preserve">bitcoin </w:t>
       </w:r>
-      <w:proofErr w:type="spellStart"/>
-      <w:r>
-        <w:t>blockchain</w:t>
-      </w:r>
-      <w:proofErr w:type="spellEnd"/>
-      <w:r>
-        <w:t xml:space="preserve"> as our source for the </w:t>
-      </w:r>
-      <w:r>
-        <w:t xml:space="preserve">bitcoin </w:t>
-      </w:r>
       <w:r>
         <w:t>data. So, to start</w:t>
       </w:r>
@@ -1486,15 +1304,7 @@
         <w:t xml:space="preserve">tutorial </w:t>
       </w:r>
       <w:r>
-        <w:t>(</w:t>
-      </w:r>
-      <w:proofErr w:type="spellStart"/>
-      <w:r>
-        <w:t>Blockchain</w:t>
-      </w:r>
-      <w:proofErr w:type="spellEnd"/>
-      <w:r>
-        <w:t xml:space="preserve"> Tutorial 1) </w:t>
+        <w:t xml:space="preserve">(Blockchain Tutorial 1) </w:t>
       </w:r>
       <w:r>
         <w:t>implements a</w:t>
@@ -2335,7 +2145,7 @@
           <w:iCs/>
         </w:rPr>
       </w:pPr>
-      <w:bookmarkStart w:id="3" w:name="_Ref499023048"/>
+      <w:bookmarkStart w:id="2" w:name="_Ref499023048"/>
       <w:r>
         <w:t xml:space="preserve">Figure </w:t>
       </w:r>
@@ -2360,7 +2170,7 @@
         </w:rPr>
         <w:fldChar w:fldCharType="end"/>
       </w:r>
-      <w:bookmarkEnd w:id="3"/>
+      <w:bookmarkEnd w:id="2"/>
       <w:r>
         <w:t>:</w:t>
       </w:r>
@@ -3033,7 +2843,7 @@
         <w:pStyle w:val="Caption"/>
         <w:ind w:firstLine="709"/>
       </w:pPr>
-      <w:bookmarkStart w:id="4" w:name="_Ref499023699"/>
+      <w:bookmarkStart w:id="3" w:name="_Ref499023699"/>
       <w:r>
         <w:t xml:space="preserve">Figure </w:t>
       </w:r>
@@ -3058,7 +2868,7 @@
         </w:rPr>
         <w:fldChar w:fldCharType="end"/>
       </w:r>
-      <w:bookmarkEnd w:id="4"/>
+      <w:bookmarkEnd w:id="3"/>
       <w:r>
         <w:t>: Set</w:t>
       </w:r>
@@ -3934,7 +3744,7 @@
         <w:pStyle w:val="Caption"/>
         <w:ind w:firstLine="720"/>
       </w:pPr>
-      <w:bookmarkStart w:id="5" w:name="_Ref499024611"/>
+      <w:bookmarkStart w:id="4" w:name="_Ref499024611"/>
       <w:r>
         <w:t xml:space="preserve">Figure </w:t>
       </w:r>
@@ -3959,7 +3769,7 @@
         </w:rPr>
         <w:fldChar w:fldCharType="end"/>
       </w:r>
-      <w:bookmarkEnd w:id="5"/>
+      <w:bookmarkEnd w:id="4"/>
       <w:r>
         <w:t xml:space="preserve">: </w:t>
       </w:r>
@@ -4175,7 +3985,7 @@
         <w:pStyle w:val="Caption"/>
         <w:ind w:firstLine="709"/>
       </w:pPr>
-      <w:bookmarkStart w:id="6" w:name="_Ref499024783"/>
+      <w:bookmarkStart w:id="5" w:name="_Ref499024783"/>
       <w:r>
         <w:t xml:space="preserve">Figure </w:t>
       </w:r>
@@ -4200,7 +4010,7 @@
         </w:rPr>
         <w:fldChar w:fldCharType="end"/>
       </w:r>
-      <w:bookmarkEnd w:id="6"/>
+      <w:bookmarkEnd w:id="5"/>
       <w:r>
         <w:t xml:space="preserve">: Check </w:t>
       </w:r>
@@ -4461,7 +4271,7 @@
           <w:b/>
         </w:rPr>
       </w:pPr>
-      <w:bookmarkStart w:id="7" w:name="_Ref499024934"/>
+      <w:bookmarkStart w:id="6" w:name="_Ref499024934"/>
       <w:r>
         <w:t xml:space="preserve">Figure </w:t>
       </w:r>
@@ -4486,7 +4296,7 @@
         </w:rPr>
         <w:fldChar w:fldCharType="end"/>
       </w:r>
-      <w:bookmarkEnd w:id="7"/>
+      <w:bookmarkEnd w:id="6"/>
       <w:r>
         <w:t xml:space="preserve">: Adding the </w:t>
       </w:r>
@@ -4949,7 +4759,7 @@
                     </a:ln>
                     <a:extLst>
                       <a:ext uri="{53640926-AAD7-44d8-BBD7-CCE9431645EC}">
-                        <a14:shadowObscured xmlns:a14="http://schemas.microsoft.com/office/drawing/2010/main" xmlns:w="http://schemas.openxmlformats.org/wordprocessingml/2006/main" xmlns:w10="urn:schemas-microsoft-com:office:word" xmlns:v="urn:schemas-microsoft-com:vml" xmlns:o="urn:schemas-microsoft-com:office:office" xmlns=""/>
+                        <a14:shadowObscured xmlns="" xmlns:o="urn:schemas-microsoft-com:office:office" xmlns:v="urn:schemas-microsoft-com:vml" xmlns:w10="urn:schemas-microsoft-com:office:word" xmlns:w="http://schemas.openxmlformats.org/wordprocessingml/2006/main" xmlns:a14="http://schemas.microsoft.com/office/drawing/2010/main"/>
                       </a:ext>
                     </a:extLst>
                   </pic:spPr>
@@ -4965,7 +4775,7 @@
         <w:pStyle w:val="Caption"/>
         <w:jc w:val="left"/>
       </w:pPr>
-      <w:bookmarkStart w:id="8" w:name="_Ref499042205"/>
+      <w:bookmarkStart w:id="7" w:name="_Ref499042205"/>
       <w:r>
         <w:t xml:space="preserve">Figure </w:t>
       </w:r>
@@ -4987,7 +4797,7 @@
       <w:r>
         <w:fldChar w:fldCharType="end"/>
       </w:r>
-      <w:bookmarkEnd w:id="8"/>
+      <w:bookmarkEnd w:id="7"/>
       <w:r>
         <w:t xml:space="preserve">: Changing </w:t>
       </w:r>
@@ -5221,7 +5031,7 @@
                     </a:ln>
                     <a:extLst>
                       <a:ext uri="{53640926-AAD7-44d8-BBD7-CCE9431645EC}">
-                        <a14:shadowObscured xmlns:a14="http://schemas.microsoft.com/office/drawing/2010/main" xmlns:w="http://schemas.openxmlformats.org/wordprocessingml/2006/main" xmlns:w10="urn:schemas-microsoft-com:office:word" xmlns:v="urn:schemas-microsoft-com:vml" xmlns:o="urn:schemas-microsoft-com:office:office" xmlns=""/>
+                        <a14:shadowObscured xmlns="" xmlns:o="urn:schemas-microsoft-com:office:office" xmlns:v="urn:schemas-microsoft-com:vml" xmlns:w10="urn:schemas-microsoft-com:office:word" xmlns:w="http://schemas.openxmlformats.org/wordprocessingml/2006/main" xmlns:a14="http://schemas.microsoft.com/office/drawing/2010/main"/>
                       </a:ext>
                     </a:extLst>
                   </pic:spPr>
@@ -5238,7 +5048,7 @@
         <w:ind w:firstLine="720"/>
         <w:jc w:val="left"/>
       </w:pPr>
-      <w:bookmarkStart w:id="9" w:name="_Ref499042244"/>
+      <w:bookmarkStart w:id="8" w:name="_Ref499042244"/>
       <w:r>
         <w:t xml:space="preserve">Figure </w:t>
       </w:r>
@@ -5260,7 +5070,7 @@
       <w:r>
         <w:fldChar w:fldCharType="end"/>
       </w:r>
-      <w:bookmarkEnd w:id="9"/>
+      <w:bookmarkEnd w:id="8"/>
       <w:r>
         <w:t>: The PHP entry point file</w:t>
       </w:r>
@@ -5986,7 +5796,7 @@
       <w:pPr>
         <w:pStyle w:val="Caption"/>
       </w:pPr>
-      <w:bookmarkStart w:id="10" w:name="_Ref499028702"/>
+      <w:bookmarkStart w:id="9" w:name="_Ref499028702"/>
       <w:r>
         <w:t xml:space="preserve">Figure </w:t>
       </w:r>
@@ -6011,7 +5821,7 @@
         </w:rPr>
         <w:fldChar w:fldCharType="end"/>
       </w:r>
-      <w:bookmarkEnd w:id="10"/>
+      <w:bookmarkEnd w:id="9"/>
       <w:r>
         <w:t xml:space="preserve">: Oops, what is this </w:t>
       </w:r>
@@ -6386,7 +6196,7 @@
           <w:b/>
         </w:rPr>
       </w:pPr>
-      <w:bookmarkStart w:id="11" w:name="_Ref499029594"/>
+      <w:bookmarkStart w:id="10" w:name="_Ref499029594"/>
       <w:r>
         <w:t xml:space="preserve">Figure </w:t>
       </w:r>
@@ -6411,7 +6221,7 @@
         </w:rPr>
         <w:fldChar w:fldCharType="end"/>
       </w:r>
-      <w:bookmarkEnd w:id="11"/>
+      <w:bookmarkEnd w:id="10"/>
       <w:r>
         <w:t xml:space="preserve">: The </w:t>
       </w:r>
@@ -7330,7 +7140,7 @@
       <w:pPr>
         <w:pStyle w:val="Caption"/>
       </w:pPr>
-      <w:bookmarkStart w:id="12" w:name="_Ref499035476"/>
+      <w:bookmarkStart w:id="11" w:name="_Ref499035476"/>
       <w:r>
         <w:t xml:space="preserve">Figure </w:t>
       </w:r>
@@ -7355,7 +7165,7 @@
         </w:rPr>
         <w:fldChar w:fldCharType="end"/>
       </w:r>
-      <w:bookmarkEnd w:id="12"/>
+      <w:bookmarkEnd w:id="11"/>
       <w:r>
         <w:t>: Some initial controller methods.</w:t>
       </w:r>
@@ -7628,7 +7438,7 @@
       <w:pPr>
         <w:pStyle w:val="Caption"/>
       </w:pPr>
-      <w:bookmarkStart w:id="13" w:name="_Ref499035589"/>
+      <w:bookmarkStart w:id="12" w:name="_Ref499035589"/>
       <w:r>
         <w:t xml:space="preserve">Figure </w:t>
       </w:r>
@@ -7653,7 +7463,7 @@
         </w:rPr>
         <w:fldChar w:fldCharType="end"/>
       </w:r>
-      <w:bookmarkEnd w:id="13"/>
+      <w:bookmarkEnd w:id="12"/>
       <w:r>
         <w:t xml:space="preserve">: Test </w:t>
       </w:r>
@@ -8210,7 +8020,7 @@
           <w:b/>
         </w:rPr>
       </w:pPr>
-      <w:bookmarkStart w:id="14" w:name="_Ref499035954"/>
+      <w:bookmarkStart w:id="13" w:name="_Ref499035954"/>
       <w:r>
         <w:t xml:space="preserve">Figure </w:t>
       </w:r>
@@ -8235,7 +8045,7 @@
         </w:rPr>
         <w:fldChar w:fldCharType="end"/>
       </w:r>
-      <w:bookmarkEnd w:id="14"/>
+      <w:bookmarkEnd w:id="13"/>
       <w:r>
         <w:t>: The PHP Model file</w:t>
       </w:r>
@@ -8849,7 +8659,7 @@
       <w:pPr>
         <w:pStyle w:val="Caption"/>
       </w:pPr>
-      <w:bookmarkStart w:id="15" w:name="_Ref499040597"/>
+      <w:bookmarkStart w:id="14" w:name="_Ref499040597"/>
       <w:r>
         <w:t xml:space="preserve">Figure </w:t>
       </w:r>
@@ -8874,7 +8684,7 @@
         </w:rPr>
         <w:fldChar w:fldCharType="end"/>
       </w:r>
-      <w:bookmarkEnd w:id="15"/>
+      <w:bookmarkEnd w:id="14"/>
       <w:r>
         <w:t xml:space="preserve">: </w:t>
       </w:r>
@@ -9078,15 +8888,7 @@
       </w:r>
       <w:proofErr w:type="spellEnd"/>
       <w:r>
-        <w:t xml:space="preserve">”: stores INTEGER, which is the actual number of the last block appended to the bitcoin </w:t>
-      </w:r>
-      <w:proofErr w:type="spellStart"/>
-      <w:r>
-        <w:t>blockchain</w:t>
-      </w:r>
-      <w:proofErr w:type="spellEnd"/>
-      <w:r>
-        <w:t>.</w:t>
+        <w:t>”: stores INTEGER, which is the actual number of the last block appended to the bitcoin blockchain.</w:t>
       </w:r>
     </w:p>
     <w:p>
@@ -9108,15 +8910,7 @@
       </w:r>
       <w:proofErr w:type="spellEnd"/>
       <w:r>
-        <w:t xml:space="preserve">’: stores the number of bits transacted in this block on the </w:t>
-      </w:r>
-      <w:proofErr w:type="spellStart"/>
-      <w:r>
-        <w:t>blockchain</w:t>
-      </w:r>
-      <w:proofErr w:type="spellEnd"/>
-      <w:r>
-        <w:t>,</w:t>
+        <w:t>’: stores the number of bits transacted in this block on the blockchain,</w:t>
       </w:r>
       <w:r>
         <w:t xml:space="preserve"> note this is not the bitcoin </w:t>
@@ -9683,7 +9477,7 @@
       <w:pPr>
         <w:pStyle w:val="Caption"/>
       </w:pPr>
-      <w:bookmarkStart w:id="16" w:name="_Ref499040751"/>
+      <w:bookmarkStart w:id="15" w:name="_Ref499040751"/>
       <w:r>
         <w:t xml:space="preserve">Figure </w:t>
       </w:r>
@@ -9708,7 +9502,7 @@
         </w:rPr>
         <w:fldChar w:fldCharType="end"/>
       </w:r>
-      <w:bookmarkEnd w:id="16"/>
+      <w:bookmarkEnd w:id="15"/>
       <w:r>
         <w:t>: PHP method to read the bitcoin test data</w:t>
       </w:r>
@@ -9782,7 +9576,7 @@
           <w:b/>
         </w:rPr>
       </w:pPr>
-      <w:bookmarkStart w:id="17" w:name="_Ref499040768"/>
+      <w:bookmarkStart w:id="16" w:name="_Ref499040768"/>
       <w:r>
         <w:t xml:space="preserve">Figure </w:t>
       </w:r>
@@ -9807,7 +9601,7 @@
         </w:rPr>
         <w:fldChar w:fldCharType="end"/>
       </w:r>
-      <w:bookmarkEnd w:id="17"/>
+      <w:bookmarkEnd w:id="16"/>
       <w:r>
         <w:t xml:space="preserve">: The PHP delete method to drop the </w:t>
       </w:r>
@@ -10189,7 +9983,7 @@
         <w:pStyle w:val="Caption"/>
         <w:jc w:val="left"/>
       </w:pPr>
-      <w:bookmarkStart w:id="18" w:name="_Ref499041417"/>
+      <w:bookmarkStart w:id="17" w:name="_Ref499041417"/>
       <w:r>
         <w:t xml:space="preserve">Figure </w:t>
       </w:r>
@@ -10214,7 +10008,7 @@
         </w:rPr>
         <w:fldChar w:fldCharType="end"/>
       </w:r>
-      <w:bookmarkEnd w:id="18"/>
+      <w:bookmarkEnd w:id="17"/>
       <w:r>
         <w:rPr>
           <w:b/>
@@ -10820,7 +10614,7 @@
         <w:ind w:firstLine="644"/>
         <w:jc w:val="left"/>
       </w:pPr>
-      <w:bookmarkStart w:id="19" w:name="_Ref499042466"/>
+      <w:bookmarkStart w:id="18" w:name="_Ref499042466"/>
       <w:r>
         <w:t xml:space="preserve">Figure </w:t>
       </w:r>
@@ -10842,7 +10636,7 @@
       <w:r>
         <w:fldChar w:fldCharType="end"/>
       </w:r>
-      <w:bookmarkEnd w:id="19"/>
+      <w:bookmarkEnd w:id="18"/>
       <w:r>
         <w:t xml:space="preserve">: The </w:t>
       </w:r>
@@ -10976,7 +10770,7 @@
         <w:ind w:left="720"/>
         <w:jc w:val="left"/>
       </w:pPr>
-      <w:bookmarkStart w:id="20" w:name="_Ref372982420"/>
+      <w:bookmarkStart w:id="19" w:name="_Ref372982420"/>
       <w:r>
         <w:lastRenderedPageBreak/>
         <w:t xml:space="preserve">Figure </w:t>
@@ -10999,7 +10793,7 @@
       <w:r>
         <w:fldChar w:fldCharType="end"/>
       </w:r>
-      <w:bookmarkEnd w:id="20"/>
+      <w:bookmarkEnd w:id="19"/>
       <w:r>
         <w:t xml:space="preserve">: Execute the </w:t>
       </w:r>
@@ -11210,7 +11004,7 @@
         <w:ind w:firstLine="720"/>
         <w:jc w:val="left"/>
       </w:pPr>
-      <w:bookmarkStart w:id="21" w:name="_Ref372982673"/>
+      <w:bookmarkStart w:id="20" w:name="_Ref372982673"/>
       <w:r>
         <w:t xml:space="preserve">Figure </w:t>
       </w:r>
@@ -11232,7 +11026,7 @@
       <w:r>
         <w:fldChar w:fldCharType="end"/>
       </w:r>
-      <w:bookmarkEnd w:id="21"/>
+      <w:bookmarkEnd w:id="20"/>
       <w:r>
         <w:t xml:space="preserve">: Execute the </w:t>
       </w:r>
@@ -11353,15 +11147,7 @@
       </w:r>
       <w:proofErr w:type="spellEnd"/>
       <w:r>
-        <w:t>, which is short for ‘</w:t>
-      </w:r>
-      <w:proofErr w:type="spellStart"/>
-      <w:r>
-        <w:t>blockchain</w:t>
-      </w:r>
-      <w:proofErr w:type="spellEnd"/>
-      <w:r>
-        <w:t xml:space="preserve"> explorer using an old bit of Dreamweaver HTML code I f</w:t>
+        <w:t>, which is short for ‘blockchain explorer using an old bit of Dreamweaver HTML code I f</w:t>
       </w:r>
       <w:r>
         <w:t>o</w:t>
@@ -11663,7 +11449,7 @@
         <w:pStyle w:val="Caption"/>
         <w:jc w:val="left"/>
       </w:pPr>
-      <w:bookmarkStart w:id="22" w:name="_Ref372982959"/>
+      <w:bookmarkStart w:id="21" w:name="_Ref372982959"/>
       <w:r>
         <w:t xml:space="preserve">Figure </w:t>
       </w:r>
@@ -11685,7 +11471,7 @@
       <w:r>
         <w:fldChar w:fldCharType="end"/>
       </w:r>
-      <w:bookmarkEnd w:id="22"/>
+      <w:bookmarkEnd w:id="21"/>
       <w:r>
         <w:t xml:space="preserve">: The </w:t>
       </w:r>
@@ -11762,7 +11548,7 @@
         <w:pStyle w:val="Caption"/>
         <w:jc w:val="left"/>
       </w:pPr>
-      <w:bookmarkStart w:id="23" w:name="_Ref372986009"/>
+      <w:bookmarkStart w:id="22" w:name="_Ref372986009"/>
       <w:r>
         <w:t xml:space="preserve">Figure </w:t>
       </w:r>
@@ -11784,7 +11570,7 @@
       <w:r>
         <w:fldChar w:fldCharType="end"/>
       </w:r>
-      <w:bookmarkEnd w:id="23"/>
+      <w:bookmarkEnd w:id="22"/>
       <w:r>
         <w:t>: The controller class metho</w:t>
       </w:r>
@@ -11963,13 +11749,8 @@
       <w:r>
         <w:t xml:space="preserve"> to include the data in our </w:t>
       </w:r>
-      <w:proofErr w:type="spellStart"/>
-      <w:r>
-        <w:t>blockchain</w:t>
-      </w:r>
-      <w:proofErr w:type="spellEnd"/>
-      <w:r>
-        <w:t xml:space="preserve"> explorer</w:t>
+      <w:r>
+        <w:t>blockchain explorer</w:t>
       </w:r>
       <w:r>
         <w:t>.</w:t>
@@ -12193,7 +11974,7 @@
         <w:pStyle w:val="Caption"/>
         <w:jc w:val="left"/>
       </w:pPr>
-      <w:bookmarkStart w:id="24" w:name="_Ref372986360"/>
+      <w:bookmarkStart w:id="23" w:name="_Ref372986360"/>
       <w:r>
         <w:t xml:space="preserve">Figure </w:t>
       </w:r>
@@ -12215,7 +11996,7 @@
       <w:r>
         <w:fldChar w:fldCharType="end"/>
       </w:r>
-      <w:bookmarkEnd w:id="24"/>
+      <w:bookmarkEnd w:id="23"/>
       <w:r>
         <w:t>: Example JSON file for illustration purposes only</w:t>
       </w:r>
@@ -12430,7 +12211,7 @@
         <w:pStyle w:val="Caption"/>
         <w:jc w:val="left"/>
       </w:pPr>
-      <w:bookmarkStart w:id="25" w:name="_Ref372987356"/>
+      <w:bookmarkStart w:id="24" w:name="_Ref372987356"/>
       <w:r>
         <w:t xml:space="preserve">Figure </w:t>
       </w:r>
@@ -12452,7 +12233,7 @@
       <w:r>
         <w:fldChar w:fldCharType="end"/>
       </w:r>
-      <w:bookmarkEnd w:id="25"/>
+      <w:bookmarkEnd w:id="24"/>
       <w:r>
         <w:t xml:space="preserve">: </w:t>
       </w:r>
@@ -12588,15 +12369,13 @@
       </w:r>
       <w:proofErr w:type="spellEnd"/>
       <w:r>
-        <w:t xml:space="preserve"> variables to </w:t>
-      </w:r>
-      <w:proofErr w:type="spellStart"/>
-      <w:r>
-        <w:t>selct</w:t>
-      </w:r>
-      <w:proofErr w:type="spellEnd"/>
-      <w:r>
-        <w:t xml:space="preserve"> other paths such as a controller method to select bitcoin data from an </w:t>
+        <w:t xml:space="preserve"> variables to sel</w:t>
+      </w:r>
+      <w:r>
+        <w:t>e</w:t>
+      </w:r>
+      <w:r>
+        <w:t xml:space="preserve">ct other paths such as a controller method to select bitcoin data from an </w:t>
       </w:r>
       <w:proofErr w:type="spellStart"/>
       <w:r>
@@ -12620,11 +12399,15 @@
       <w:r>
         <w:t xml:space="preserve">). Finally, url2 is a path to another controller method that simply </w:t>
       </w:r>
-      <w:proofErr w:type="spellStart"/>
-      <w:r>
-        <w:t>echos</w:t>
-      </w:r>
-      <w:proofErr w:type="spellEnd"/>
+      <w:r>
+        <w:t>echo</w:t>
+      </w:r>
+      <w:r>
+        <w:t>’</w:t>
+      </w:r>
+      <w:r>
+        <w:t>s</w:t>
+      </w:r>
       <w:r>
         <w:t xml:space="preserve"> the bitcoin </w:t>
       </w:r>
@@ -12641,7 +12424,15 @@
         <w:rPr>
           <w:color w:val="FF0000"/>
         </w:rPr>
-        <w:t>You haven’t written the code for the methods invoked by url1 and url2 yet.</w:t>
+        <w:t>You haven’t written the code for the methods invoked by url1 and url2 yet</w:t>
+      </w:r>
+      <w:bookmarkStart w:id="25" w:name="_GoBack"/>
+      <w:bookmarkEnd w:id="25"/>
+      <w:r>
+        <w:rPr>
+          <w:color w:val="FF0000"/>
+        </w:rPr>
+        <w:t>.</w:t>
       </w:r>
     </w:p>
     <w:p>
@@ -13279,15 +13070,13 @@
         </w:numPr>
       </w:pPr>
       <w:r>
-        <w:t xml:space="preserve">Will echo the bitcoin database table out to the browser, and if you have a JSON </w:t>
-      </w:r>
-      <w:proofErr w:type="spellStart"/>
-      <w:r>
-        <w:t>Viwer</w:t>
-      </w:r>
-      <w:proofErr w:type="spellEnd"/>
-      <w:r>
-        <w:t xml:space="preserve"> extension installed you should see something like that shown in </w:t>
+        <w:t>Will echo the bitcoin database table out to the browser, and if you have a JSON Vi</w:t>
+      </w:r>
+      <w:r>
+        <w:t>e</w:t>
+      </w:r>
+      <w:r>
+        <w:t xml:space="preserve">wer extension installed you should see something like that shown in </w:t>
       </w:r>
       <w:r>
         <w:fldChar w:fldCharType="begin"/>
@@ -13417,23 +13206,7 @@
     </w:p>
     <w:p>
       <w:r>
-        <w:t xml:space="preserve">That’s it for Tutorial 1. Next, we will start Tutorial 2, which involves knocking up a simple </w:t>
-      </w:r>
-      <w:proofErr w:type="spellStart"/>
-      <w:r>
-        <w:t>blockchain</w:t>
-      </w:r>
-      <w:proofErr w:type="spellEnd"/>
-      <w:r>
-        <w:t xml:space="preserve"> in JavaScript just to illustrate key </w:t>
-      </w:r>
-      <w:proofErr w:type="spellStart"/>
-      <w:r>
-        <w:t>blockchain</w:t>
-      </w:r>
-      <w:proofErr w:type="spellEnd"/>
-      <w:r>
-        <w:t xml:space="preserve"> structures and concepts.</w:t>
+        <w:t>That’s it for Tutorial 1. Next, we will start Tutorial 2, which involves knocking up a simple blockchain in JavaScript just to illustrate key blockchain structures and concepts.</w:t>
       </w:r>
     </w:p>
     <w:sectPr>
@@ -13621,7 +13394,7 @@
               <w:bCs/>
               <w:noProof/>
             </w:rPr>
-            <w:t>1</w:t>
+            <w:t>27</w:t>
           </w:r>
           <w:r>
             <w:rPr>
@@ -13754,15 +13527,7 @@
             <w:jc w:val="left"/>
           </w:pPr>
           <w:r>
-            <w:t xml:space="preserve">Exploring </w:t>
-          </w:r>
-          <w:proofErr w:type="spellStart"/>
-          <w:r>
-            <w:t>Blockchain</w:t>
-          </w:r>
-          <w:proofErr w:type="spellEnd"/>
-          <w:r>
-            <w:t xml:space="preserve"> Transactions</w:t>
+            <w:t>Exploring Blockchain Transactions</w:t>
           </w:r>
         </w:p>
       </w:tc>
@@ -17334,7 +17099,7 @@
 </file>
 
 <file path=customXml/itemProps1.xml><?xml version="1.0" encoding="utf-8"?>
-<ds:datastoreItem xmlns:ds="http://schemas.openxmlformats.org/officeDocument/2006/customXml" ds:itemID="{48B84065-A60F-CF4F-8AB7-0434D6A57B55}">
+<ds:datastoreItem xmlns:ds="http://schemas.openxmlformats.org/officeDocument/2006/customXml" ds:itemID="{B70212D6-E892-5149-B297-3B1DBE28FFCA}">
   <ds:schemaRefs>
     <ds:schemaRef ds:uri="http://schemas.openxmlformats.org/officeDocument/2006/bibliography"/>
   </ds:schemaRefs>

</xml_diff>